<commit_message>
Gerando tabelas no Word com Python
</commit_message>
<xml_diff>
--- a/Projetos Word/demo.docx
+++ b/Projetos Word/demo.docx
@@ -28,6 +28,126 @@
           <w:i/>
         </w:rPr>
         <w:t>Giovani</w:t>
+      </w:r>
+    </w:p>
+    <w:p>
+      <w:pPr>
+        <w:pStyle w:val="Heading1"/>
+      </w:pPr>
+      <w:r>
+        <w:t>Titulo nivel 1</w:t>
+      </w:r>
+    </w:p>
+    <w:p>
+      <w:pPr>
+        <w:pStyle w:val="Heading2"/>
+      </w:pPr>
+      <w:r>
+        <w:t>Titulo nivel 2</w:t>
+      </w:r>
+    </w:p>
+    <w:p>
+      <w:pPr>
+        <w:pStyle w:val="Heading3"/>
+      </w:pPr>
+      <w:r>
+        <w:t>Titulo nivel 3</w:t>
+      </w:r>
+    </w:p>
+    <w:p>
+      <w:pPr>
+        <w:pStyle w:val="Heading4"/>
+      </w:pPr>
+      <w:r>
+        <w:t>Titulo nivel 4</w:t>
+      </w:r>
+    </w:p>
+    <w:p>
+      <w:pPr>
+        <w:pStyle w:val="NoSpacing"/>
+      </w:pPr>
+      <w:r>
+        <w:t>Formatação "No Spacing"</w:t>
+      </w:r>
+    </w:p>
+    <w:p>
+      <w:pPr>
+        <w:pStyle w:val="Heading1"/>
+      </w:pPr>
+      <w:r>
+        <w:t>Formatação "Heading 1"</w:t>
+      </w:r>
+    </w:p>
+    <w:p>
+      <w:pPr>
+        <w:pStyle w:val="Heading2"/>
+      </w:pPr>
+      <w:r>
+        <w:t>Formatação "Heading 2"</w:t>
+      </w:r>
+    </w:p>
+    <w:p>
+      <w:pPr>
+        <w:pStyle w:val="Heading3"/>
+      </w:pPr>
+      <w:r>
+        <w:t>Formatação "Heading 3"</w:t>
+      </w:r>
+    </w:p>
+    <w:p>
+      <w:pPr>
+        <w:pStyle w:val="Title"/>
+      </w:pPr>
+      <w:r>
+        <w:t>Formatação "Title"</w:t>
+      </w:r>
+    </w:p>
+    <w:p>
+      <w:pPr>
+        <w:pStyle w:val="Subtitle"/>
+      </w:pPr>
+      <w:r>
+        <w:t>Formatação "Subtitle"</w:t>
+      </w:r>
+    </w:p>
+    <w:p>
+      <w:pPr>
+        <w:pStyle w:val="Quote"/>
+      </w:pPr>
+      <w:r>
+        <w:t>Formatação "Quote"</w:t>
+      </w:r>
+    </w:p>
+    <w:p>
+      <w:pPr>
+        <w:pStyle w:val="IntenseQuote"/>
+      </w:pPr>
+      <w:r>
+        <w:t>Formatação "Intense Quote"</w:t>
+      </w:r>
+    </w:p>
+    <w:p>
+      <w:pPr>
+        <w:pStyle w:val="ListParagraph"/>
+      </w:pPr>
+      <w:r>
+        <w:t>Formatação "List Paragraph"</w:t>
+      </w:r>
+    </w:p>
+    <w:p>
+      <w:pPr>
+        <w:pStyle w:val="ListBullet"/>
+      </w:pPr>
+      <w:r>
+        <w:t>Prieiro item em uma lista com pontos</w:t>
+      </w:r>
+    </w:p>
+    <w:p>
+      <w:pPr>
+        <w:pStyle w:val="ListNumber"/>
+      </w:pPr>
+      <w:r>
+        <w:t>Primeiro item em uma lista numerada</w:t>
       </w:r>
     </w:p>
     <w:sectPr>

</xml_diff>